<commit_message>
i511--suite IDF and macro eit2 suite files update
</commit_message>
<xml_diff>
--- a/tmp_client/doc/Installation.docx
+++ b/tmp_client/doc/Installation.docx
@@ -1,6 +1,6 @@
 
 <file path=word/document.xml><?xml version="1.0" encoding="utf-8"?>
-<w:document xmlns:wpc="http://schemas.microsoft.com/office/word/2010/wordprocessingCanvas" xmlns:cx="http://schemas.microsoft.com/office/drawing/2014/chartex" xmlns:cx1="http://schemas.microsoft.com/office/drawing/2015/9/8/chartex" xmlns:cx2="http://schemas.microsoft.com/office/drawing/2015/10/21/chartex" xmlns:cx3="http://schemas.microsoft.com/office/drawing/2016/5/9/chartex" xmlns:cx4="http://schemas.microsoft.com/office/drawing/2016/5/10/chartex" xmlns:cx5="http://schemas.microsoft.com/office/drawing/2016/5/11/chartex" xmlns:cx6="http://schemas.microsoft.com/office/drawing/2016/5/12/chartex" xmlns:cx7="http://schemas.microsoft.com/office/drawing/2016/5/13/chartex" xmlns:cx8="http://schemas.microsoft.com/office/drawing/2016/5/14/chartex" xmlns:mc="http://schemas.openxmlformats.org/markup-compatibility/2006" xmlns:aink="http://schemas.microsoft.com/office/drawing/2016/ink" xmlns:am3d="http://schemas.microsoft.com/office/drawing/2017/model3d" xmlns:o="urn:schemas-microsoft-com:office:office" xmlns:oel="http://schemas.microsoft.com/office/2019/extlst" xmlns:r="http://schemas.openxmlformats.org/officeDocument/2006/relationships" xmlns:m="http://schemas.openxmlformats.org/officeDocument/2006/math" xmlns:v="urn:schemas-microsoft-com:vml" xmlns:wp14="http://schemas.microsoft.com/office/word/2010/wordprocessingDrawing" xmlns:wp="http://schemas.openxmlformats.org/drawingml/2006/wordprocessingDrawing" xmlns:w10="urn:schemas-microsoft-com:office:word" xmlns:w="http://schemas.openxmlformats.org/wordprocessingml/2006/main" xmlns:w14="http://schemas.microsoft.com/office/word/2010/wordml" xmlns:w15="http://schemas.microsoft.com/office/word/2012/wordml" xmlns:w16cex="http://schemas.microsoft.com/office/word/2018/wordml/cex" xmlns:w16cid="http://schemas.microsoft.com/office/word/2016/wordml/cid" xmlns:w16="http://schemas.microsoft.com/office/word/2018/wordml" xmlns:w16sdtdh="http://schemas.microsoft.com/office/word/2020/wordml/sdtdatahash" xmlns:w16se="http://schemas.microsoft.com/office/word/2015/wordml/symex" xmlns:wpg="http://schemas.microsoft.com/office/word/2010/wordprocessingGroup" xmlns:wpi="http://schemas.microsoft.com/office/word/2010/wordprocessingInk" xmlns:wne="http://schemas.microsoft.com/office/word/2006/wordml" xmlns:wps="http://schemas.microsoft.com/office/word/2010/wordprocessingShape" mc:Ignorable="w14 w15 w16se w16cid w16 w16cex w16sdtdh wp14">
+<w:document xmlns:wpc="http://schemas.microsoft.com/office/word/2010/wordprocessingCanvas" xmlns:cx="http://schemas.microsoft.com/office/drawing/2014/chartex" xmlns:cx1="http://schemas.microsoft.com/office/drawing/2015/9/8/chartex" xmlns:cx2="http://schemas.microsoft.com/office/drawing/2015/10/21/chartex" xmlns:cx3="http://schemas.microsoft.com/office/drawing/2016/5/9/chartex" xmlns:cx4="http://schemas.microsoft.com/office/drawing/2016/5/10/chartex" xmlns:cx5="http://schemas.microsoft.com/office/drawing/2016/5/11/chartex" xmlns:cx6="http://schemas.microsoft.com/office/drawing/2016/5/12/chartex" xmlns:cx7="http://schemas.microsoft.com/office/drawing/2016/5/13/chartex" xmlns:cx8="http://schemas.microsoft.com/office/drawing/2016/5/14/chartex" xmlns:mc="http://schemas.openxmlformats.org/markup-compatibility/2006" xmlns:aink="http://schemas.microsoft.com/office/drawing/2016/ink" xmlns:am3d="http://schemas.microsoft.com/office/drawing/2017/model3d" xmlns:o="urn:schemas-microsoft-com:office:office" xmlns:oel="http://schemas.microsoft.com/office/2019/extlst" xmlns:r="http://schemas.openxmlformats.org/officeDocument/2006/relationships" xmlns:m="http://schemas.openxmlformats.org/officeDocument/2006/math" xmlns:v="urn:schemas-microsoft-com:vml" xmlns:wp14="http://schemas.microsoft.com/office/word/2010/wordprocessingDrawing" xmlns:wp="http://schemas.openxmlformats.org/drawingml/2006/wordprocessingDrawing" xmlns:w10="urn:schemas-microsoft-com:office:word" xmlns:w="http://schemas.openxmlformats.org/wordprocessingml/2006/main" xmlns:w14="http://schemas.microsoft.com/office/word/2010/wordml" xmlns:w15="http://schemas.microsoft.com/office/word/2012/wordml" xmlns:w16cex="http://schemas.microsoft.com/office/word/2018/wordml/cex" xmlns:w16cid="http://schemas.microsoft.com/office/word/2016/wordml/cid" xmlns:w16="http://schemas.microsoft.com/office/word/2018/wordml" xmlns:w16du="http://schemas.microsoft.com/office/word/2023/wordml/word16du" xmlns:w16sdtdh="http://schemas.microsoft.com/office/word/2020/wordml/sdtdatahash" xmlns:w16se="http://schemas.microsoft.com/office/word/2015/wordml/symex" xmlns:wpg="http://schemas.microsoft.com/office/word/2010/wordprocessingGroup" xmlns:wpi="http://schemas.microsoft.com/office/word/2010/wordprocessingInk" xmlns:wne="http://schemas.microsoft.com/office/word/2006/wordml" xmlns:wps="http://schemas.microsoft.com/office/word/2010/wordprocessingShape" mc:Ignorable="w14 w15 w16se w16cid w16 w16cex w16sdtdh w16du wp14">
   <w:body>
     <w:p>
       <w:pPr>
@@ -1654,21 +1654,7 @@
         <w:rPr>
           <w:rFonts w:hint="eastAsia"/>
         </w:rPr>
-        <w:t xml:space="preserve">used to </w:t>
-      </w:r>
-      <w:proofErr w:type="gramStart"/>
-      <w:r>
-        <w:rPr>
-          <w:rFonts w:hint="eastAsia"/>
-        </w:rPr>
-        <w:t>receive</w:t>
-      </w:r>
-      <w:proofErr w:type="gramEnd"/>
-      <w:r>
-        <w:rPr>
-          <w:rFonts w:hint="eastAsia"/>
-        </w:rPr>
-        <w:t xml:space="preserve"> and run test case from TMP server, on the meanwhile client also support test suite run locally</w:t>
+        <w:t>used to receive and run test case from TMP server, on the meanwhile client also support test suite run locally</w:t>
       </w:r>
       <w:r>
         <w:rPr>
@@ -1745,11 +1731,9 @@
         </w:rPr>
         <w:t xml:space="preserve">The following are tested OS and we are not </w:t>
       </w:r>
-      <w:proofErr w:type="gramStart"/>
       <w:r>
         <w:t>guarantee</w:t>
       </w:r>
-      <w:proofErr w:type="gramEnd"/>
       <w:r>
         <w:rPr>
           <w:rFonts w:hint="eastAsia"/>
@@ -2018,38 +2002,11 @@
         <w:rPr>
           <w:rFonts w:hint="eastAsia"/>
         </w:rPr>
-        <w:t xml:space="preserve"> we need to add </w:t>
-      </w:r>
-      <w:proofErr w:type="gramStart"/>
-      <w:r>
-        <w:rPr>
-          <w:rFonts w:hint="eastAsia"/>
-        </w:rPr>
-        <w:t>following</w:t>
-      </w:r>
-      <w:proofErr w:type="gramEnd"/>
-      <w:r>
-        <w:rPr>
-          <w:rFonts w:hint="eastAsia"/>
-        </w:rPr>
-        <w:t xml:space="preserve"> two lines into file </w:t>
-      </w:r>
-      <w:r>
-        <w:t>/</w:t>
-      </w:r>
-      <w:proofErr w:type="spellStart"/>
-      <w:r>
-        <w:t>etc</w:t>
-      </w:r>
-      <w:proofErr w:type="spellEnd"/>
-      <w:r>
-        <w:t>/security/</w:t>
-      </w:r>
-      <w:proofErr w:type="spellStart"/>
-      <w:r>
-        <w:t>limits.conf</w:t>
-      </w:r>
-      <w:proofErr w:type="spellEnd"/>
+        <w:t xml:space="preserve"> we need to add following two lines into file </w:t>
+      </w:r>
+      <w:r>
+        <w:t>/etc/security/limits.conf</w:t>
+      </w:r>
       <w:r>
         <w:rPr>
           <w:rFonts w:hint="eastAsia"/>
@@ -2073,11 +2030,9 @@
         </w:rPr>
         <w:tab/>
       </w:r>
-      <w:proofErr w:type="spellStart"/>
       <w:r>
         <w:t>nofile</w:t>
       </w:r>
-      <w:proofErr w:type="spellEnd"/>
       <w:r>
         <w:rPr>
           <w:rFonts w:hint="eastAsia"/>
@@ -2104,11 +2059,9 @@
         </w:rPr>
         <w:tab/>
       </w:r>
-      <w:proofErr w:type="spellStart"/>
       <w:r>
         <w:t>nofile</w:t>
       </w:r>
-      <w:proofErr w:type="spellEnd"/>
       <w:r>
         <w:rPr>
           <w:rFonts w:hint="eastAsia"/>
@@ -2136,21 +2089,7 @@
         <w:rPr>
           <w:rFonts w:hint="eastAsia"/>
         </w:rPr>
-        <w:t xml:space="preserve"> you can type: </w:t>
-      </w:r>
-      <w:proofErr w:type="spellStart"/>
-      <w:r>
-        <w:rPr>
-          <w:rFonts w:hint="eastAsia"/>
-        </w:rPr>
-        <w:t>ulimit</w:t>
-      </w:r>
-      <w:proofErr w:type="spellEnd"/>
-      <w:r>
-        <w:rPr>
-          <w:rFonts w:hint="eastAsia"/>
-        </w:rPr>
-        <w:t xml:space="preserve"> </w:t>
+        <w:t xml:space="preserve"> you can type: ulimit </w:t>
       </w:r>
       <w:r>
         <w:t>–</w:t>
@@ -2257,7 +2196,20 @@
           <w:rPr>
             <w:rStyle w:val="Hyperlink"/>
           </w:rPr>
-          <w:t>\\lsh-smb02\sw\qa\qa_store\TMP_tools\depend_software\python_and_packages</w:t>
+          <w:t>\\lsh-smb0</w:t>
+        </w:r>
+        <w:r>
+          <w:rPr>
+            <w:rStyle w:val="Hyperlink"/>
+            <w:rFonts w:hint="eastAsia"/>
+          </w:rPr>
+          <w:t>4</w:t>
+        </w:r>
+        <w:r>
+          <w:rPr>
+            <w:rStyle w:val="Hyperlink"/>
+          </w:rPr>
+          <w:t>\sw\qa\qa_store\TMP_tools\depend_software\python_and_packages</w:t>
         </w:r>
       </w:hyperlink>
     </w:p>
@@ -2329,13 +2281,8 @@
         <w:t>into</w:t>
       </w:r>
       <w:r>
-        <w:t xml:space="preserve"> environment ‘PATH’ </w:t>
-      </w:r>
-      <w:proofErr w:type="gramStart"/>
-      <w:r>
-        <w:t>variable</w:t>
-      </w:r>
-      <w:proofErr w:type="gramEnd"/>
+        <w:t xml:space="preserve"> environment ‘PATH’ variable</w:t>
+      </w:r>
     </w:p>
     <w:p>
       <w:pPr>
@@ -2379,13 +2326,8 @@
         <w:jc w:val="both"/>
       </w:pPr>
       <w:r>
-        <w:t xml:space="preserve">Go into ‘offline’ </w:t>
-      </w:r>
-      <w:proofErr w:type="gramStart"/>
-      <w:r>
-        <w:t>folder</w:t>
-      </w:r>
-      <w:proofErr w:type="gramEnd"/>
+        <w:t>Go into ‘offline’ folder</w:t>
+      </w:r>
     </w:p>
     <w:p>
       <w:pPr>
@@ -2410,23 +2352,7 @@
         <w:jc w:val="both"/>
       </w:pPr>
       <w:r>
-        <w:t>python -m pip install --no-index --find-</w:t>
-      </w:r>
-      <w:proofErr w:type="gramStart"/>
-      <w:r>
-        <w:t>links .</w:t>
-      </w:r>
-      <w:proofErr w:type="gramEnd"/>
-      <w:r>
-        <w:t xml:space="preserve"> </w:t>
-      </w:r>
-      <w:proofErr w:type="spellStart"/>
-      <w:r>
-        <w:t>psutil</w:t>
-      </w:r>
-      <w:proofErr w:type="spellEnd"/>
-      <w:r>
-        <w:t>==5.8.0</w:t>
+        <w:t>python -m pip install --no-index --find-links . psutil==5.8.0</w:t>
       </w:r>
     </w:p>
     <w:p>
@@ -2440,15 +2366,7 @@
       </w:pPr>
       <w:r>
         <w:lastRenderedPageBreak/>
-        <w:t>python -m pip install --no-index --find-</w:t>
-      </w:r>
-      <w:proofErr w:type="gramStart"/>
-      <w:r>
-        <w:t>links .</w:t>
-      </w:r>
-      <w:proofErr w:type="gramEnd"/>
-      <w:r>
-        <w:t xml:space="preserve"> JIRA==2.0.0</w:t>
+        <w:t>python -m pip install --no-index --find-links . JIRA==2.0.0</w:t>
       </w:r>
     </w:p>
     <w:p>
@@ -2461,23 +2379,7 @@
         <w:jc w:val="both"/>
       </w:pPr>
       <w:r>
-        <w:t>python -m pip install --no-index --find-</w:t>
-      </w:r>
-      <w:proofErr w:type="gramStart"/>
-      <w:r>
-        <w:t>links .</w:t>
-      </w:r>
-      <w:proofErr w:type="gramEnd"/>
-      <w:r>
-        <w:t xml:space="preserve"> </w:t>
-      </w:r>
-      <w:proofErr w:type="spellStart"/>
-      <w:r>
-        <w:t>openpyxl</w:t>
-      </w:r>
-      <w:proofErr w:type="spellEnd"/>
-      <w:r>
-        <w:t>==3.0.7</w:t>
+        <w:t>python -m pip install --no-index --find-links . openpyxl==3.0.7</w:t>
       </w:r>
     </w:p>
     <w:p>
@@ -2490,23 +2392,7 @@
         <w:jc w:val="both"/>
       </w:pPr>
       <w:r>
-        <w:t>python -m pip install --no-index --find-</w:t>
-      </w:r>
-      <w:proofErr w:type="gramStart"/>
-      <w:r>
-        <w:t>links .</w:t>
-      </w:r>
-      <w:proofErr w:type="gramEnd"/>
-      <w:r>
-        <w:t xml:space="preserve"> </w:t>
-      </w:r>
-      <w:proofErr w:type="spellStart"/>
-      <w:r>
-        <w:t>pymysql</w:t>
-      </w:r>
-      <w:proofErr w:type="spellEnd"/>
-      <w:r>
-        <w:t>==1.0.2</w:t>
+        <w:t>python -m pip install --no-index --find-links . pymysql==1.0.2</w:t>
       </w:r>
     </w:p>
     <w:p>
@@ -2562,21 +2448,8 @@
       </w:r>
       <w:r>
         <w:tab/>
-        <w:t xml:space="preserve">-- </w:t>
-      </w:r>
-      <w:proofErr w:type="spellStart"/>
-      <w:r>
-        <w:t>Python</w:t>
-      </w:r>
-      <w:proofErr w:type="spellEnd"/>
-      <w:r>
-        <w:t xml:space="preserve"> should be run with a correct </w:t>
-      </w:r>
-      <w:proofErr w:type="gramStart"/>
-      <w:r>
-        <w:t>version</w:t>
-      </w:r>
-      <w:proofErr w:type="gramEnd"/>
+        <w:t>-- Python should be run with a correct version</w:t>
+      </w:r>
     </w:p>
     <w:p>
       <w:pPr>
@@ -2588,25 +2461,15 @@
         <w:jc w:val="both"/>
       </w:pPr>
       <w:r>
-        <w:t xml:space="preserve">import </w:t>
-      </w:r>
-      <w:proofErr w:type="spellStart"/>
-      <w:r>
-        <w:t>psutil</w:t>
-      </w:r>
-      <w:proofErr w:type="spellEnd"/>
+        <w:t>import psutil</w:t>
+      </w:r>
       <w:r>
         <w:tab/>
       </w:r>
       <w:r>
         <w:tab/>
-        <w:t xml:space="preserve">-- Python package imported, no </w:t>
-      </w:r>
-      <w:proofErr w:type="gramStart"/>
-      <w:r>
-        <w:t>crash</w:t>
-      </w:r>
-      <w:proofErr w:type="gramEnd"/>
+        <w:t>-- Python package imported, no crash</w:t>
+      </w:r>
     </w:p>
     <w:p>
       <w:pPr>
@@ -2625,13 +2488,8 @@
       </w:r>
       <w:r>
         <w:tab/>
-        <w:t xml:space="preserve">-- Python package imported, no </w:t>
-      </w:r>
-      <w:proofErr w:type="gramStart"/>
-      <w:r>
-        <w:t>crash</w:t>
-      </w:r>
-      <w:proofErr w:type="gramEnd"/>
+        <w:t>-- Python package imported, no crash</w:t>
+      </w:r>
     </w:p>
     <w:p>
       <w:pPr>
@@ -2643,22 +2501,12 @@
         <w:jc w:val="both"/>
       </w:pPr>
       <w:r>
-        <w:t xml:space="preserve">import </w:t>
-      </w:r>
-      <w:proofErr w:type="spellStart"/>
-      <w:r>
-        <w:t>openpyxl</w:t>
-      </w:r>
-      <w:proofErr w:type="spellEnd"/>
+        <w:t>import openpyxl</w:t>
+      </w:r>
       <w:r>
         <w:tab/>
-        <w:t xml:space="preserve">-- Python package imported, no </w:t>
-      </w:r>
-      <w:proofErr w:type="gramStart"/>
-      <w:r>
-        <w:t>crash</w:t>
-      </w:r>
-      <w:proofErr w:type="gramEnd"/>
+        <w:t>-- Python package imported, no crash</w:t>
+      </w:r>
     </w:p>
     <w:p>
       <w:pPr>
@@ -2670,22 +2518,12 @@
         <w:jc w:val="both"/>
       </w:pPr>
       <w:r>
-        <w:t xml:space="preserve">import </w:t>
-      </w:r>
-      <w:proofErr w:type="spellStart"/>
-      <w:r>
-        <w:t>pymysql</w:t>
-      </w:r>
-      <w:proofErr w:type="spellEnd"/>
+        <w:t>import pymysql</w:t>
+      </w:r>
       <w:r>
         <w:tab/>
-        <w:t xml:space="preserve">-- Python package imported, no </w:t>
-      </w:r>
-      <w:proofErr w:type="gramStart"/>
-      <w:r>
-        <w:t>crash</w:t>
-      </w:r>
-      <w:proofErr w:type="gramEnd"/>
+        <w:t>-- Python package imported, no crash</w:t>
+      </w:r>
     </w:p>
     <w:p>
       <w:pPr>
@@ -2758,15 +2596,7 @@
         <w:t>:</w:t>
       </w:r>
       <w:r>
-        <w:t xml:space="preserve"> </w:t>
-      </w:r>
-      <w:proofErr w:type="spellStart"/>
-      <w:r>
-        <w:t>svn</w:t>
-      </w:r>
-      <w:proofErr w:type="spellEnd"/>
-      <w:r>
-        <w:t xml:space="preserve"> export</w:t>
+        <w:t xml:space="preserve"> svn export</w:t>
       </w:r>
       <w:r>
         <w:t xml:space="preserve"> </w:t>
@@ -2881,7 +2711,20 @@
           <w:rPr>
             <w:rStyle w:val="Hyperlink"/>
           </w:rPr>
-          <w:t>\\lsh-smb02\sw\qa\qa_store\TMP_tools\depend_software</w:t>
+          <w:t>\\lsh-smb0</w:t>
+        </w:r>
+        <w:r>
+          <w:rPr>
+            <w:rStyle w:val="Hyperlink"/>
+            <w:rFonts w:hint="eastAsia"/>
+          </w:rPr>
+          <w:t>4</w:t>
+        </w:r>
+        <w:r>
+          <w:rPr>
+            <w:rStyle w:val="Hyperlink"/>
+          </w:rPr>
+          <w:t>\sw\qa\qa_store\TMP_tools\depend_software</w:t>
         </w:r>
       </w:hyperlink>
     </w:p>
@@ -2927,13 +2770,8 @@
         <w:jc w:val="both"/>
       </w:pPr>
       <w:r>
-        <w:t xml:space="preserve">Put SVN install path into environment ‘PATH’ </w:t>
-      </w:r>
-      <w:proofErr w:type="gramStart"/>
-      <w:r>
-        <w:t>variable</w:t>
-      </w:r>
-      <w:proofErr w:type="gramEnd"/>
+        <w:t>Put SVN install path into environment ‘PATH’ variable</w:t>
+      </w:r>
     </w:p>
     <w:p>
       <w:pPr>
@@ -2972,19 +2810,11 @@
         </w:numPr>
         <w:jc w:val="both"/>
       </w:pPr>
-      <w:proofErr w:type="spellStart"/>
-      <w:r>
-        <w:rPr>
-          <w:rFonts w:hint="eastAsia"/>
-        </w:rPr>
-        <w:t>svn</w:t>
-      </w:r>
-      <w:proofErr w:type="spellEnd"/>
-      <w:r>
-        <w:rPr>
-          <w:rFonts w:hint="eastAsia"/>
-        </w:rPr>
-        <w:t xml:space="preserve"> </w:t>
+      <w:r>
+        <w:rPr>
+          <w:rFonts w:hint="eastAsia"/>
+        </w:rPr>
+        <w:t xml:space="preserve">svn </w:t>
       </w:r>
       <w:r>
         <w:t>–</w:t>
@@ -3000,13 +2830,8 @@
       </w:r>
       <w:r>
         <w:tab/>
-        <w:t xml:space="preserve">--SVN should report correct </w:t>
-      </w:r>
-      <w:proofErr w:type="gramStart"/>
-      <w:r>
-        <w:t>version</w:t>
-      </w:r>
-      <w:proofErr w:type="gramEnd"/>
+        <w:t>--SVN should report correct version</w:t>
+      </w:r>
     </w:p>
     <w:p>
       <w:pPr>
@@ -3124,21 +2949,7 @@
           <w:rFonts w:hint="eastAsia"/>
         </w:rPr>
         <w:tab/>
-        <w:t>ccc: bin/</w:t>
-      </w:r>
-      <w:proofErr w:type="spellStart"/>
-      <w:r>
-        <w:rPr>
-          <w:rFonts w:hint="eastAsia"/>
-        </w:rPr>
-        <w:t>src</w:t>
-      </w:r>
-      <w:proofErr w:type="spellEnd"/>
-      <w:r>
-        <w:rPr>
-          <w:rFonts w:hint="eastAsia"/>
-        </w:rPr>
-        <w:t>, binary package or source package</w:t>
+        <w:t>ccc: bin/src, binary package or source package</w:t>
       </w:r>
     </w:p>
     <w:p>
@@ -3158,19 +2969,11 @@
           <w:numId w:val="5"/>
         </w:numPr>
       </w:pPr>
-      <w:proofErr w:type="spellStart"/>
-      <w:r>
-        <w:rPr>
-          <w:rFonts w:hint="eastAsia"/>
-        </w:rPr>
-        <w:t>linux.run</w:t>
-      </w:r>
-      <w:proofErr w:type="spellEnd"/>
-      <w:r>
-        <w:rPr>
-          <w:rFonts w:hint="eastAsia"/>
-        </w:rPr>
-        <w:t>: package for Linux with install wizard.</w:t>
+      <w:r>
+        <w:rPr>
+          <w:rFonts w:hint="eastAsia"/>
+        </w:rPr>
+        <w:t>linux.run: package for Linux with install wizard.</w:t>
       </w:r>
     </w:p>
     <w:p>
@@ -3402,16 +3205,8 @@
         <w:rPr>
           <w:rFonts w:hint="eastAsia"/>
         </w:rPr>
-        <w:t xml:space="preserve">ee appendix for build </w:t>
-      </w:r>
-      <w:proofErr w:type="gramStart"/>
-      <w:r>
-        <w:rPr>
-          <w:rFonts w:hint="eastAsia"/>
-        </w:rPr>
-        <w:t>location</w:t>
-      </w:r>
-      <w:proofErr w:type="gramEnd"/>
+        <w:t>ee appendix for build location</w:t>
+      </w:r>
     </w:p>
     <w:p>
       <w:pPr>
@@ -3434,14 +3229,9 @@
         <w:t xml:space="preserve"> Client</w:t>
       </w:r>
       <w:r>
-        <w:t xml:space="preserve"> </w:t>
-      </w:r>
-      <w:proofErr w:type="gramStart"/>
-      <w:r>
-        <w:t>build</w:t>
+        <w:t xml:space="preserve"> build</w:t>
       </w:r>
       <w:bookmarkEnd w:id="11"/>
-      <w:proofErr w:type="gramEnd"/>
     </w:p>
     <w:p>
       <w:r>
@@ -3457,7 +3247,20 @@
           <w:rPr>
             <w:rStyle w:val="Hyperlink"/>
           </w:rPr>
-          <w:t>\\lsh-smb02\sw\qa\qa_store\TMP_tools\client_software</w:t>
+          <w:t>\\lsh-smb0</w:t>
+        </w:r>
+        <w:r>
+          <w:rPr>
+            <w:rStyle w:val="Hyperlink"/>
+            <w:rFonts w:hint="eastAsia"/>
+          </w:rPr>
+          <w:t>4</w:t>
+        </w:r>
+        <w:r>
+          <w:rPr>
+            <w:rStyle w:val="Hyperlink"/>
+          </w:rPr>
+          <w:t>\sw\qa\qa_store\TMP_tools\client_software</w:t>
         </w:r>
       </w:hyperlink>
     </w:p>
@@ -3479,17 +3282,9 @@
         <w:rPr>
           <w:rFonts w:hint="eastAsia"/>
         </w:rPr>
-        <w:t xml:space="preserve">nstall with </w:t>
-      </w:r>
-      <w:proofErr w:type="gramStart"/>
-      <w:r>
-        <w:rPr>
-          <w:rFonts w:hint="eastAsia"/>
-        </w:rPr>
-        <w:t>wizard</w:t>
+        <w:t>nstall with wizard</w:t>
       </w:r>
       <w:bookmarkEnd w:id="12"/>
-      <w:proofErr w:type="gramEnd"/>
     </w:p>
     <w:p>
       <w:r>
@@ -3532,14 +3327,12 @@
       <w:r>
         <w:t>“</w:t>
       </w:r>
-      <w:proofErr w:type="gramStart"/>
       <w:r>
         <w:rPr>
           <w:rFonts w:hint="eastAsia"/>
         </w:rPr>
         <w:t>Next</w:t>
       </w:r>
-      <w:proofErr w:type="gramEnd"/>
       <w:r>
         <w:t>”</w:t>
       </w:r>
@@ -3614,16 +3407,8 @@
         <w:rPr>
           <w:rFonts w:hint="eastAsia"/>
         </w:rPr>
-        <w:t xml:space="preserve">onfirm install </w:t>
-      </w:r>
-      <w:proofErr w:type="gramStart"/>
-      <w:r>
-        <w:rPr>
-          <w:rFonts w:hint="eastAsia"/>
-        </w:rPr>
-        <w:t>build</w:t>
-      </w:r>
-      <w:proofErr w:type="gramEnd"/>
+        <w:t>onfirm install build</w:t>
+      </w:r>
     </w:p>
     <w:p>
       <w:pPr>
@@ -3645,16 +3430,8 @@
         <w:rPr>
           <w:rFonts w:hint="eastAsia"/>
         </w:rPr>
-        <w:t xml:space="preserve">3: Select install </w:t>
-      </w:r>
-      <w:proofErr w:type="gramStart"/>
-      <w:r>
-        <w:rPr>
-          <w:rFonts w:hint="eastAsia"/>
-        </w:rPr>
-        <w:t>type</w:t>
-      </w:r>
-      <w:proofErr w:type="gramEnd"/>
+        <w:t>3: Select install type</w:t>
+      </w:r>
     </w:p>
     <w:p>
       <w:pPr>
@@ -3726,16 +3503,8 @@
         <w:rPr>
           <w:rFonts w:hint="eastAsia"/>
         </w:rPr>
-        <w:t xml:space="preserve">elect install </w:t>
-      </w:r>
-      <w:proofErr w:type="gramStart"/>
-      <w:r>
-        <w:rPr>
-          <w:rFonts w:hint="eastAsia"/>
-        </w:rPr>
-        <w:t>type</w:t>
-      </w:r>
-      <w:proofErr w:type="gramEnd"/>
+        <w:t>elect install type</w:t>
+      </w:r>
     </w:p>
     <w:p>
       <w:pPr>
@@ -3757,16 +3526,8 @@
         <w:rPr>
           <w:rFonts w:hint="eastAsia"/>
         </w:rPr>
-        <w:t xml:space="preserve">4: Select install </w:t>
-      </w:r>
-      <w:proofErr w:type="gramStart"/>
-      <w:r>
-        <w:rPr>
-          <w:rFonts w:hint="eastAsia"/>
-        </w:rPr>
-        <w:t>folder</w:t>
-      </w:r>
-      <w:proofErr w:type="gramEnd"/>
+        <w:t>4: Select install folder</w:t>
+      </w:r>
     </w:p>
     <w:p>
       <w:r>
@@ -3782,21 +3543,7 @@
         <w:rPr>
           <w:rFonts w:hint="eastAsia"/>
         </w:rPr>
-        <w:t>he default install path will be &lt;User home&gt;/</w:t>
-      </w:r>
-      <w:proofErr w:type="spellStart"/>
-      <w:r>
-        <w:rPr>
-          <w:rFonts w:hint="eastAsia"/>
-        </w:rPr>
-        <w:t>TestRail_Client</w:t>
-      </w:r>
-      <w:proofErr w:type="spellEnd"/>
-      <w:r>
-        <w:rPr>
-          <w:rFonts w:hint="eastAsia"/>
-        </w:rPr>
-        <w:t xml:space="preserve">. </w:t>
+        <w:t xml:space="preserve">he default install path will be &lt;User home&gt;/TestRail_Client. </w:t>
       </w:r>
       <w:r>
         <w:t>Y</w:t>
@@ -3906,16 +3653,8 @@
         <w:rPr>
           <w:rFonts w:hint="eastAsia"/>
         </w:rPr>
-        <w:t xml:space="preserve">elect install </w:t>
-      </w:r>
-      <w:proofErr w:type="gramStart"/>
-      <w:r>
-        <w:rPr>
-          <w:rFonts w:hint="eastAsia"/>
-        </w:rPr>
-        <w:t>folder</w:t>
-      </w:r>
-      <w:proofErr w:type="gramEnd"/>
+        <w:t>elect install folder</w:t>
+      </w:r>
     </w:p>
     <w:p>
       <w:pPr>
@@ -3937,16 +3676,8 @@
         <w:rPr>
           <w:rFonts w:hint="eastAsia"/>
         </w:rPr>
-        <w:t xml:space="preserve">5: Select install </w:t>
-      </w:r>
-      <w:proofErr w:type="gramStart"/>
-      <w:r>
-        <w:rPr>
-          <w:rFonts w:hint="eastAsia"/>
-        </w:rPr>
-        <w:t>components</w:t>
-      </w:r>
-      <w:proofErr w:type="gramEnd"/>
+        <w:t>5: Select install components</w:t>
+      </w:r>
     </w:p>
     <w:p>
       <w:pPr>
@@ -4048,16 +3779,8 @@
         <w:rPr>
           <w:rFonts w:hint="eastAsia"/>
         </w:rPr>
-        <w:t xml:space="preserve">nstall components </w:t>
-      </w:r>
-      <w:proofErr w:type="gramStart"/>
-      <w:r>
-        <w:rPr>
-          <w:rFonts w:hint="eastAsia"/>
-        </w:rPr>
-        <w:t>select</w:t>
-      </w:r>
-      <w:proofErr w:type="gramEnd"/>
+        <w:t>nstall components select</w:t>
+      </w:r>
     </w:p>
     <w:p>
       <w:pPr>
@@ -4084,21 +3807,7 @@
         <w:rPr>
           <w:rFonts w:hint="eastAsia"/>
         </w:rPr>
-        <w:t xml:space="preserve">Please accept the license before </w:t>
-      </w:r>
-      <w:proofErr w:type="gramStart"/>
-      <w:r>
-        <w:rPr>
-          <w:rFonts w:hint="eastAsia"/>
-        </w:rPr>
-        <w:t>next</w:t>
-      </w:r>
-      <w:proofErr w:type="gramEnd"/>
-      <w:r>
-        <w:rPr>
-          <w:rFonts w:hint="eastAsia"/>
-        </w:rPr>
-        <w:t xml:space="preserve"> step.</w:t>
+        <w:t>Please accept the license before next step.</w:t>
       </w:r>
     </w:p>
     <w:p>
@@ -4172,16 +3881,8 @@
         <w:rPr>
           <w:rFonts w:hint="eastAsia"/>
         </w:rPr>
-        <w:t xml:space="preserve"> the </w:t>
-      </w:r>
-      <w:proofErr w:type="gramStart"/>
-      <w:r>
-        <w:rPr>
-          <w:rFonts w:hint="eastAsia"/>
-        </w:rPr>
-        <w:t>license</w:t>
-      </w:r>
-      <w:proofErr w:type="gramEnd"/>
+        <w:t xml:space="preserve"> the license</w:t>
+      </w:r>
     </w:p>
     <w:p>
       <w:pPr>
@@ -4304,16 +4005,8 @@
         <w:rPr>
           <w:rFonts w:hint="eastAsia"/>
         </w:rPr>
-        <w:t xml:space="preserve">Start Menu shortcut </w:t>
-      </w:r>
-      <w:proofErr w:type="gramStart"/>
-      <w:r>
-        <w:rPr>
-          <w:rFonts w:hint="eastAsia"/>
-        </w:rPr>
-        <w:t>create</w:t>
-      </w:r>
-      <w:proofErr w:type="gramEnd"/>
+        <w:t>Start Menu shortcut create</w:t>
+      </w:r>
     </w:p>
     <w:p>
       <w:pPr>
@@ -4323,16 +4016,8 @@
         <w:rPr>
           <w:rFonts w:hint="eastAsia"/>
         </w:rPr>
-        <w:t xml:space="preserve">Step 8 </w:t>
-      </w:r>
-      <w:proofErr w:type="gramStart"/>
-      <w:r>
-        <w:rPr>
-          <w:rFonts w:hint="eastAsia"/>
-        </w:rPr>
-        <w:t>install</w:t>
-      </w:r>
-      <w:proofErr w:type="gramEnd"/>
+        <w:t>Step 8 install</w:t>
+      </w:r>
     </w:p>
     <w:p>
       <w:pPr>
@@ -4434,16 +4119,8 @@
         <w:rPr>
           <w:rFonts w:hint="eastAsia"/>
         </w:rPr>
-        <w:t xml:space="preserve">nstall </w:t>
-      </w:r>
-      <w:proofErr w:type="gramStart"/>
-      <w:r>
-        <w:rPr>
-          <w:rFonts w:hint="eastAsia"/>
-        </w:rPr>
-        <w:t>software</w:t>
-      </w:r>
-      <w:proofErr w:type="gramEnd"/>
+        <w:t>nstall software</w:t>
+      </w:r>
     </w:p>
     <w:p>
       <w:pPr>
@@ -4457,14 +4134,9 @@
         <w:t xml:space="preserve">2.2.2 </w:t>
       </w:r>
       <w:r>
-        <w:t xml:space="preserve">Manually </w:t>
-      </w:r>
-      <w:proofErr w:type="gramStart"/>
-      <w:r>
-        <w:t>install</w:t>
+        <w:t>Manually install</w:t>
       </w:r>
       <w:bookmarkEnd w:id="13"/>
-      <w:proofErr w:type="gramEnd"/>
     </w:p>
     <w:p>
       <w:r>
@@ -4477,55 +4149,42 @@
         <w:t>f you download a source package like:</w:t>
       </w:r>
       <w:r>
+        <w:t xml:space="preserve"> tmp_client_2.</w:t>
+      </w:r>
+      <w:r>
+        <w:t>14</w:t>
+      </w:r>
+      <w:r>
+        <w:t>_installer_src_all.tar.gz</w:t>
+      </w:r>
+    </w:p>
+    <w:p>
+      <w:r>
+        <w:t>Y</w:t>
+      </w:r>
+      <w:r>
+        <w:rPr>
+          <w:rFonts w:hint="eastAsia"/>
+        </w:rPr>
+        <w:t>ou can use 7z</w:t>
+      </w:r>
+      <w:r>
+        <w:rPr>
+          <w:rFonts w:hint="eastAsia"/>
+        </w:rPr>
+        <w:t>ip</w:t>
+      </w:r>
+      <w:r>
+        <w:rPr>
+          <w:rFonts w:hint="eastAsia"/>
+        </w:rPr>
         <w:t xml:space="preserve"> </w:t>
       </w:r>
-      <w:proofErr w:type="gramStart"/>
-      <w:r>
-        <w:t>tmp_client_2.</w:t>
-      </w:r>
-      <w:r>
-        <w:t>14</w:t>
-      </w:r>
-      <w:r>
-        <w:t>_installer_src_all.tar.gz</w:t>
-      </w:r>
-      <w:proofErr w:type="gramEnd"/>
-    </w:p>
-    <w:p>
-      <w:r>
-        <w:t>Y</w:t>
-      </w:r>
-      <w:r>
-        <w:rPr>
-          <w:rFonts w:hint="eastAsia"/>
-        </w:rPr>
-        <w:t>ou can use 7z</w:t>
-      </w:r>
-      <w:r>
-        <w:rPr>
-          <w:rFonts w:hint="eastAsia"/>
-        </w:rPr>
-        <w:t>ip</w:t>
-      </w:r>
-      <w:r>
-        <w:rPr>
-          <w:rFonts w:hint="eastAsia"/>
-        </w:rPr>
-        <w:t xml:space="preserve"> </w:t>
-      </w:r>
-      <w:proofErr w:type="gramStart"/>
-      <w:r>
-        <w:rPr>
-          <w:rFonts w:hint="eastAsia"/>
-        </w:rPr>
-        <w:t>extract</w:t>
-      </w:r>
-      <w:proofErr w:type="gramEnd"/>
-      <w:r>
-        <w:rPr>
-          <w:rFonts w:hint="eastAsia"/>
-        </w:rPr>
-        <w:t xml:space="preserve"> the source code on windows or tar command line (</w:t>
+      <w:r>
+        <w:rPr>
+          <w:rFonts w:hint="eastAsia"/>
+        </w:rPr>
+        <w:t>extract the source code on windows or tar command line (</w:t>
       </w:r>
       <w:r>
         <w:t>tar -xv -f tmp_client_2.</w:t>
@@ -4616,7 +4275,20 @@
           <w:rPr>
             <w:rStyle w:val="Hyperlink"/>
           </w:rPr>
-          <w:t>\\lsh-smb02\sw\qa\qa_store\TMP_tools\depend_software</w:t>
+          <w:t>\\lsh-smb0</w:t>
+        </w:r>
+        <w:r>
+          <w:rPr>
+            <w:rStyle w:val="Hyperlink"/>
+            <w:rFonts w:hint="eastAsia"/>
+          </w:rPr>
+          <w:t>4</w:t>
+        </w:r>
+        <w:r>
+          <w:rPr>
+            <w:rStyle w:val="Hyperlink"/>
+          </w:rPr>
+          <w:t>\sw\qa\qa_store\TMP_tools\depend_software</w:t>
         </w:r>
       </w:hyperlink>
     </w:p>
@@ -4628,15 +4300,7 @@
         <w:t>TMP client build: Software QA SVN: /</w:t>
       </w:r>
       <w:r>
-        <w:t>release/</w:t>
-      </w:r>
-      <w:proofErr w:type="spellStart"/>
-      <w:r>
-        <w:t>tmp_client</w:t>
-      </w:r>
-      <w:proofErr w:type="spellEnd"/>
-      <w:r>
-        <w:t>/</w:t>
+        <w:t>release/tmp_client/</w:t>
       </w:r>
     </w:p>
     <w:p>
@@ -4662,7 +4326,7 @@
 </file>
 
 <file path=word/numbering.xml><?xml version="1.0" encoding="utf-8"?>
-<w:numbering xmlns:wpc="http://schemas.microsoft.com/office/word/2010/wordprocessingCanvas" xmlns:cx="http://schemas.microsoft.com/office/drawing/2014/chartex" xmlns:cx1="http://schemas.microsoft.com/office/drawing/2015/9/8/chartex" xmlns:cx2="http://schemas.microsoft.com/office/drawing/2015/10/21/chartex" xmlns:cx3="http://schemas.microsoft.com/office/drawing/2016/5/9/chartex" xmlns:cx4="http://schemas.microsoft.com/office/drawing/2016/5/10/chartex" xmlns:cx5="http://schemas.microsoft.com/office/drawing/2016/5/11/chartex" xmlns:cx6="http://schemas.microsoft.com/office/drawing/2016/5/12/chartex" xmlns:cx7="http://schemas.microsoft.com/office/drawing/2016/5/13/chartex" xmlns:cx8="http://schemas.microsoft.com/office/drawing/2016/5/14/chartex" xmlns:mc="http://schemas.openxmlformats.org/markup-compatibility/2006" xmlns:aink="http://schemas.microsoft.com/office/drawing/2016/ink" xmlns:am3d="http://schemas.microsoft.com/office/drawing/2017/model3d" xmlns:o="urn:schemas-microsoft-com:office:office" xmlns:oel="http://schemas.microsoft.com/office/2019/extlst" xmlns:r="http://schemas.openxmlformats.org/officeDocument/2006/relationships" xmlns:m="http://schemas.openxmlformats.org/officeDocument/2006/math" xmlns:v="urn:schemas-microsoft-com:vml" xmlns:wp14="http://schemas.microsoft.com/office/word/2010/wordprocessingDrawing" xmlns:wp="http://schemas.openxmlformats.org/drawingml/2006/wordprocessingDrawing" xmlns:w10="urn:schemas-microsoft-com:office:word" xmlns:w="http://schemas.openxmlformats.org/wordprocessingml/2006/main" xmlns:w14="http://schemas.microsoft.com/office/word/2010/wordml" xmlns:w15="http://schemas.microsoft.com/office/word/2012/wordml" xmlns:w16cex="http://schemas.microsoft.com/office/word/2018/wordml/cex" xmlns:w16cid="http://schemas.microsoft.com/office/word/2016/wordml/cid" xmlns:w16="http://schemas.microsoft.com/office/word/2018/wordml" xmlns:w16sdtdh="http://schemas.microsoft.com/office/word/2020/wordml/sdtdatahash" xmlns:w16se="http://schemas.microsoft.com/office/word/2015/wordml/symex" xmlns:wpg="http://schemas.microsoft.com/office/word/2010/wordprocessingGroup" xmlns:wpi="http://schemas.microsoft.com/office/word/2010/wordprocessingInk" xmlns:wne="http://schemas.microsoft.com/office/word/2006/wordml" xmlns:wps="http://schemas.microsoft.com/office/word/2010/wordprocessingShape" mc:Ignorable="w14 w15 w16se w16cid w16 w16cex w16sdtdh wp14">
+<w:numbering xmlns:wpc="http://schemas.microsoft.com/office/word/2010/wordprocessingCanvas" xmlns:cx="http://schemas.microsoft.com/office/drawing/2014/chartex" xmlns:cx1="http://schemas.microsoft.com/office/drawing/2015/9/8/chartex" xmlns:cx2="http://schemas.microsoft.com/office/drawing/2015/10/21/chartex" xmlns:cx3="http://schemas.microsoft.com/office/drawing/2016/5/9/chartex" xmlns:cx4="http://schemas.microsoft.com/office/drawing/2016/5/10/chartex" xmlns:cx5="http://schemas.microsoft.com/office/drawing/2016/5/11/chartex" xmlns:cx6="http://schemas.microsoft.com/office/drawing/2016/5/12/chartex" xmlns:cx7="http://schemas.microsoft.com/office/drawing/2016/5/13/chartex" xmlns:cx8="http://schemas.microsoft.com/office/drawing/2016/5/14/chartex" xmlns:mc="http://schemas.openxmlformats.org/markup-compatibility/2006" xmlns:aink="http://schemas.microsoft.com/office/drawing/2016/ink" xmlns:am3d="http://schemas.microsoft.com/office/drawing/2017/model3d" xmlns:o="urn:schemas-microsoft-com:office:office" xmlns:oel="http://schemas.microsoft.com/office/2019/extlst" xmlns:r="http://schemas.openxmlformats.org/officeDocument/2006/relationships" xmlns:m="http://schemas.openxmlformats.org/officeDocument/2006/math" xmlns:v="urn:schemas-microsoft-com:vml" xmlns:wp14="http://schemas.microsoft.com/office/word/2010/wordprocessingDrawing" xmlns:wp="http://schemas.openxmlformats.org/drawingml/2006/wordprocessingDrawing" xmlns:w10="urn:schemas-microsoft-com:office:word" xmlns:w="http://schemas.openxmlformats.org/wordprocessingml/2006/main" xmlns:w14="http://schemas.microsoft.com/office/word/2010/wordml" xmlns:w15="http://schemas.microsoft.com/office/word/2012/wordml" xmlns:w16cex="http://schemas.microsoft.com/office/word/2018/wordml/cex" xmlns:w16cid="http://schemas.microsoft.com/office/word/2016/wordml/cid" xmlns:w16="http://schemas.microsoft.com/office/word/2018/wordml" xmlns:w16du="http://schemas.microsoft.com/office/word/2023/wordml/word16du" xmlns:w16sdtdh="http://schemas.microsoft.com/office/word/2020/wordml/sdtdatahash" xmlns:w16se="http://schemas.microsoft.com/office/word/2015/wordml/symex" xmlns:wpg="http://schemas.microsoft.com/office/word/2010/wordprocessingGroup" xmlns:wpi="http://schemas.microsoft.com/office/word/2010/wordprocessingInk" xmlns:wne="http://schemas.microsoft.com/office/word/2006/wordml" xmlns:wps="http://schemas.microsoft.com/office/word/2010/wordprocessingShape" mc:Ignorable="w14 w15 w16se w16cid w16 w16cex w16sdtdh w16du wp14">
   <w:abstractNum w:abstractNumId="0" w15:restartNumberingAfterBreak="0">
     <w:nsid w:val="01E3233A"/>
     <w:multiLevelType w:val="multilevel"/>
@@ -6198,7 +5862,7 @@
 </file>
 
 <file path=word/styles.xml><?xml version="1.0" encoding="utf-8"?>
-<w:styles xmlns:mc="http://schemas.openxmlformats.org/markup-compatibility/2006" xmlns:r="http://schemas.openxmlformats.org/officeDocument/2006/relationships" xmlns:w="http://schemas.openxmlformats.org/wordprocessingml/2006/main" xmlns:w14="http://schemas.microsoft.com/office/word/2010/wordml" xmlns:w15="http://schemas.microsoft.com/office/word/2012/wordml" xmlns:w16cex="http://schemas.microsoft.com/office/word/2018/wordml/cex" xmlns:w16cid="http://schemas.microsoft.com/office/word/2016/wordml/cid" xmlns:w16="http://schemas.microsoft.com/office/word/2018/wordml" xmlns:w16sdtdh="http://schemas.microsoft.com/office/word/2020/wordml/sdtdatahash" xmlns:w16se="http://schemas.microsoft.com/office/word/2015/wordml/symex" mc:Ignorable="w14 w15 w16se w16cid w16 w16cex w16sdtdh">
+<w:styles xmlns:mc="http://schemas.openxmlformats.org/markup-compatibility/2006" xmlns:r="http://schemas.openxmlformats.org/officeDocument/2006/relationships" xmlns:w="http://schemas.openxmlformats.org/wordprocessingml/2006/main" xmlns:w14="http://schemas.microsoft.com/office/word/2010/wordml" xmlns:w15="http://schemas.microsoft.com/office/word/2012/wordml" xmlns:w16cex="http://schemas.microsoft.com/office/word/2018/wordml/cex" xmlns:w16cid="http://schemas.microsoft.com/office/word/2016/wordml/cid" xmlns:w16="http://schemas.microsoft.com/office/word/2018/wordml" xmlns:w16du="http://schemas.microsoft.com/office/word/2023/wordml/word16du" xmlns:w16sdtdh="http://schemas.microsoft.com/office/word/2020/wordml/sdtdatahash" xmlns:w16se="http://schemas.microsoft.com/office/word/2015/wordml/symex" mc:Ignorable="w14 w15 w16se w16cid w16 w16cex w16sdtdh w16du">
   <w:docDefaults>
     <w:rPrDefault>
       <w:rPr>

</xml_diff>

<commit_message>
i516--GUI demo case check update
</commit_message>
<xml_diff>
--- a/tmp_client/doc/Installation.docx
+++ b/tmp_client/doc/Installation.docx
@@ -2057,8 +2057,21 @@
         <w:t xml:space="preserve"> we need to add following two lines into file </w:t>
       </w:r>
       <w:r>
-        <w:t>/etc/security/limits.conf</w:t>
-      </w:r>
+        <w:t>/</w:t>
+      </w:r>
+      <w:proofErr w:type="spellStart"/>
+      <w:r>
+        <w:t>etc</w:t>
+      </w:r>
+      <w:proofErr w:type="spellEnd"/>
+      <w:r>
+        <w:t>/security/</w:t>
+      </w:r>
+      <w:proofErr w:type="spellStart"/>
+      <w:r>
+        <w:t>limits.conf</w:t>
+      </w:r>
+      <w:proofErr w:type="spellEnd"/>
       <w:r>
         <w:rPr>
           <w:rFonts w:hint="eastAsia"/>
@@ -2082,9 +2095,11 @@
         </w:rPr>
         <w:tab/>
       </w:r>
+      <w:proofErr w:type="spellStart"/>
       <w:r>
         <w:t>nofile</w:t>
       </w:r>
+      <w:proofErr w:type="spellEnd"/>
       <w:r>
         <w:rPr>
           <w:rFonts w:hint="eastAsia"/>
@@ -2111,9 +2126,11 @@
         </w:rPr>
         <w:tab/>
       </w:r>
+      <w:proofErr w:type="spellStart"/>
       <w:r>
         <w:t>nofile</w:t>
       </w:r>
+      <w:proofErr w:type="spellEnd"/>
       <w:r>
         <w:rPr>
           <w:rFonts w:hint="eastAsia"/>
@@ -2141,7 +2158,21 @@
         <w:rPr>
           <w:rFonts w:hint="eastAsia"/>
         </w:rPr>
-        <w:t xml:space="preserve"> you can type: ulimit </w:t>
+        <w:t xml:space="preserve"> you can type: </w:t>
+      </w:r>
+      <w:proofErr w:type="spellStart"/>
+      <w:r>
+        <w:rPr>
+          <w:rFonts w:hint="eastAsia"/>
+        </w:rPr>
+        <w:t>ulimit</w:t>
+      </w:r>
+      <w:proofErr w:type="spellEnd"/>
+      <w:r>
+        <w:rPr>
+          <w:rFonts w:hint="eastAsia"/>
+        </w:rPr>
+        <w:t xml:space="preserve"> </w:t>
       </w:r>
       <w:r>
         <w:t>–</w:t>
@@ -2404,7 +2435,15 @@
         <w:jc w:val="both"/>
       </w:pPr>
       <w:r>
-        <w:t>python -m pip install --no-index --find-links . psutil==5.8.0</w:t>
+        <w:t xml:space="preserve">python -m pip install --no-index --find-links . </w:t>
+      </w:r>
+      <w:proofErr w:type="spellStart"/>
+      <w:r>
+        <w:t>psutil</w:t>
+      </w:r>
+      <w:proofErr w:type="spellEnd"/>
+      <w:r>
+        <w:t>==5.8.0</w:t>
       </w:r>
     </w:p>
     <w:p>
@@ -2431,7 +2470,15 @@
         <w:jc w:val="both"/>
       </w:pPr>
       <w:r>
-        <w:t>python -m pip install --no-index --find-links . openpyxl==3.0.7</w:t>
+        <w:t xml:space="preserve">python -m pip install --no-index --find-links . </w:t>
+      </w:r>
+      <w:proofErr w:type="spellStart"/>
+      <w:r>
+        <w:t>openpyxl</w:t>
+      </w:r>
+      <w:proofErr w:type="spellEnd"/>
+      <w:r>
+        <w:t>==3.0.7</w:t>
       </w:r>
     </w:p>
     <w:p>
@@ -2444,7 +2491,15 @@
         <w:jc w:val="both"/>
       </w:pPr>
       <w:r>
-        <w:t>python -m pip install --no-index --find-links . pymysql==1.0.2</w:t>
+        <w:t xml:space="preserve">python -m pip install --no-index --find-links . </w:t>
+      </w:r>
+      <w:proofErr w:type="spellStart"/>
+      <w:r>
+        <w:t>pymysql</w:t>
+      </w:r>
+      <w:proofErr w:type="spellEnd"/>
+      <w:r>
+        <w:t>==1.0.2</w:t>
       </w:r>
     </w:p>
     <w:p>
@@ -2500,7 +2555,15 @@
       </w:r>
       <w:r>
         <w:tab/>
-        <w:t>-- Python should be run with a correct version</w:t>
+        <w:t xml:space="preserve">-- </w:t>
+      </w:r>
+      <w:proofErr w:type="spellStart"/>
+      <w:r>
+        <w:t>Python</w:t>
+      </w:r>
+      <w:proofErr w:type="spellEnd"/>
+      <w:r>
+        <w:t xml:space="preserve"> should be run with a correct version</w:t>
       </w:r>
     </w:p>
     <w:p>
@@ -2513,8 +2576,13 @@
         <w:jc w:val="both"/>
       </w:pPr>
       <w:r>
-        <w:t>import psutil</w:t>
-      </w:r>
+        <w:t xml:space="preserve">import </w:t>
+      </w:r>
+      <w:proofErr w:type="spellStart"/>
+      <w:r>
+        <w:t>psutil</w:t>
+      </w:r>
+      <w:proofErr w:type="spellEnd"/>
       <w:r>
         <w:tab/>
       </w:r>
@@ -2533,8 +2601,13 @@
         <w:jc w:val="both"/>
       </w:pPr>
       <w:r>
-        <w:t>import jira</w:t>
-      </w:r>
+        <w:t xml:space="preserve">import </w:t>
+      </w:r>
+      <w:proofErr w:type="spellStart"/>
+      <w:r>
+        <w:t>jira</w:t>
+      </w:r>
+      <w:proofErr w:type="spellEnd"/>
       <w:r>
         <w:tab/>
       </w:r>
@@ -2553,8 +2626,13 @@
         <w:jc w:val="both"/>
       </w:pPr>
       <w:r>
-        <w:t>import openpyxl</w:t>
-      </w:r>
+        <w:t xml:space="preserve">import </w:t>
+      </w:r>
+      <w:proofErr w:type="spellStart"/>
+      <w:r>
+        <w:t>openpyxl</w:t>
+      </w:r>
+      <w:proofErr w:type="spellEnd"/>
       <w:r>
         <w:tab/>
         <w:t>-- Python package imported, no crash</w:t>
@@ -2570,8 +2648,13 @@
         <w:jc w:val="both"/>
       </w:pPr>
       <w:r>
-        <w:t>import pymysql</w:t>
-      </w:r>
+        <w:t xml:space="preserve">import </w:t>
+      </w:r>
+      <w:proofErr w:type="spellStart"/>
+      <w:r>
+        <w:t>pymysql</w:t>
+      </w:r>
+      <w:proofErr w:type="spellEnd"/>
       <w:r>
         <w:tab/>
         <w:t>-- Python package imported, no crash</w:t>
@@ -2625,6 +2708,7 @@
         </w:numPr>
         <w:jc w:val="both"/>
       </w:pPr>
+      <w:bookmarkStart w:id="8" w:name="_Toc108506679"/>
       <w:r>
         <w:t xml:space="preserve">capuchin </w:t>
       </w:r>
@@ -2640,56 +2724,10 @@
           <w:numId w:val="16"/>
         </w:numPr>
         <w:jc w:val="both"/>
-        <w:rPr>
-          <w:rStyle w:val="Hyperlink"/>
-        </w:rPr>
-      </w:pPr>
-      <w:r>
-        <w:rPr>
-          <w:rFonts w:hint="eastAsia"/>
-        </w:rPr>
-        <w:t>Copy</w:t>
-      </w:r>
-      <w:r>
-        <w:t>:</w:t>
-      </w:r>
-      <w:r>
-        <w:t xml:space="preserve"> </w:t>
-      </w:r>
-      <w:hyperlink r:id="rId7" w:history="1">
-        <w:r>
-          <w:rPr>
-            <w:rStyle w:val="Hyperlink"/>
-          </w:rPr>
-          <w:t>\\lsh-smb0</w:t>
-        </w:r>
-        <w:r>
-          <w:rPr>
-            <w:rStyle w:val="Hyperlink"/>
-            <w:rFonts w:hint="eastAsia"/>
-          </w:rPr>
-          <w:t>4</w:t>
-        </w:r>
-        <w:r>
-          <w:rPr>
-            <w:rStyle w:val="Hyperlink"/>
-          </w:rPr>
-          <w:t>\sw\qa\qa_store\TMP_tools\depend_software\python_and_packages</w:t>
-        </w:r>
-        <w:r>
-          <w:rPr>
-            <w:rStyle w:val="Hyperlink"/>
-            <w:rFonts w:hint="eastAsia"/>
-          </w:rPr>
-          <w:t>\</w:t>
-        </w:r>
-        <w:r>
-          <w:rPr>
-            <w:rStyle w:val="Hyperlink"/>
-          </w:rPr>
-          <w:t>capuchin-master</w:t>
-        </w:r>
-      </w:hyperlink>
+      </w:pPr>
+      <w:r>
+        <w:t>Go into ‘offline’ folder</w:t>
+      </w:r>
     </w:p>
     <w:p>
       <w:pPr>
@@ -2701,28 +2739,38 @@
         <w:jc w:val="both"/>
       </w:pPr>
       <w:r>
-        <w:t>G</w:t>
-      </w:r>
-      <w:r>
-        <w:rPr>
-          <w:rFonts w:hint="eastAsia"/>
-        </w:rPr>
-        <w:t xml:space="preserve">o into </w:t>
-      </w:r>
-      <w:r>
-        <w:t>‘</w:t>
-      </w:r>
-      <w:r>
-        <w:t>capuchin-master</w:t>
-      </w:r>
-      <w:r>
-        <w:t>’</w:t>
-      </w:r>
-      <w:r>
-        <w:rPr>
-          <w:rFonts w:hint="eastAsia"/>
-        </w:rPr>
-        <w:t xml:space="preserve"> dir</w:t>
+        <w:t>Run following commands in console:</w:t>
+      </w:r>
+    </w:p>
+    <w:p>
+      <w:pPr>
+        <w:pStyle w:val="ListParagraph"/>
+        <w:ind w:left="1500"/>
+        <w:jc w:val="both"/>
+      </w:pPr>
+      <w:r>
+        <w:t xml:space="preserve">python -m pip install --no-index --find-links . </w:t>
+      </w:r>
+      <w:r>
+        <w:t>xlrd3==1.1.0</w:t>
+      </w:r>
+    </w:p>
+    <w:p>
+      <w:pPr>
+        <w:pStyle w:val="ListParagraph"/>
+        <w:ind w:left="1500"/>
+        <w:jc w:val="both"/>
+      </w:pPr>
+      <w:r>
+        <w:t xml:space="preserve">python -m pip install --no-index --find-links . </w:t>
+      </w:r>
+      <w:proofErr w:type="spellStart"/>
+      <w:r>
+        <w:t>pyyaml</w:t>
+      </w:r>
+      <w:proofErr w:type="spellEnd"/>
+      <w:r>
+        <w:t>==5.4.1</w:t>
       </w:r>
     </w:p>
     <w:p>
@@ -2733,6 +2781,86 @@
           <w:numId w:val="16"/>
         </w:numPr>
         <w:jc w:val="both"/>
+        <w:rPr>
+          <w:rStyle w:val="Hyperlink"/>
+        </w:rPr>
+      </w:pPr>
+      <w:r>
+        <w:rPr>
+          <w:rFonts w:hint="eastAsia"/>
+        </w:rPr>
+        <w:t>Copy</w:t>
+      </w:r>
+      <w:r>
+        <w:t xml:space="preserve">: </w:t>
+      </w:r>
+      <w:hyperlink r:id="rId7" w:history="1">
+        <w:r>
+          <w:rPr>
+            <w:rStyle w:val="Hyperlink"/>
+          </w:rPr>
+          <w:t>\\ldcnas01\LDC-svsw27\Document-Lib\QA_Docs\LSH\TMP_tools\depend_software\python_and_packages</w:t>
+        </w:r>
+        <w:r>
+          <w:rPr>
+            <w:rStyle w:val="Hyperlink"/>
+            <w:rFonts w:hint="eastAsia"/>
+          </w:rPr>
+          <w:t>\</w:t>
+        </w:r>
+        <w:r>
+          <w:rPr>
+            <w:rStyle w:val="Hyperlink"/>
+          </w:rPr>
+          <w:t>capuchin-master</w:t>
+        </w:r>
+      </w:hyperlink>
+    </w:p>
+    <w:p>
+      <w:pPr>
+        <w:pStyle w:val="ListParagraph"/>
+        <w:numPr>
+          <w:ilvl w:val="1"/>
+          <w:numId w:val="16"/>
+        </w:numPr>
+        <w:jc w:val="both"/>
+      </w:pPr>
+      <w:r>
+        <w:t>G</w:t>
+      </w:r>
+      <w:r>
+        <w:rPr>
+          <w:rFonts w:hint="eastAsia"/>
+        </w:rPr>
+        <w:t xml:space="preserve">o into </w:t>
+      </w:r>
+      <w:r>
+        <w:t>‘</w:t>
+      </w:r>
+      <w:r>
+        <w:t>capuchin-master</w:t>
+      </w:r>
+      <w:r>
+        <w:t>’</w:t>
+      </w:r>
+      <w:r>
+        <w:rPr>
+          <w:rFonts w:hint="eastAsia"/>
+        </w:rPr>
+        <w:t xml:space="preserve"> </w:t>
+      </w:r>
+      <w:r>
+        <w:t>folder</w:t>
+      </w:r>
+    </w:p>
+    <w:p>
+      <w:pPr>
+        <w:pStyle w:val="ListParagraph"/>
+        <w:numPr>
+          <w:ilvl w:val="1"/>
+          <w:numId w:val="16"/>
+        </w:numPr>
+        <w:jc w:val="both"/>
       </w:pPr>
       <w:r>
         <w:t>Install: python setup.py install</w:t>
@@ -2742,7 +2870,6 @@
       <w:pPr>
         <w:pStyle w:val="Heading3"/>
       </w:pPr>
-      <w:bookmarkStart w:id="8" w:name="_Toc108506679"/>
       <w:r>
         <w:rPr>
           <w:rFonts w:hint="eastAsia"/>
@@ -2916,11 +3043,19 @@
         </w:numPr>
         <w:jc w:val="both"/>
       </w:pPr>
-      <w:r>
-        <w:rPr>
-          <w:rFonts w:hint="eastAsia"/>
-        </w:rPr>
-        <w:t xml:space="preserve">svn </w:t>
+      <w:proofErr w:type="spellStart"/>
+      <w:r>
+        <w:rPr>
+          <w:rFonts w:hint="eastAsia"/>
+        </w:rPr>
+        <w:t>svn</w:t>
+      </w:r>
+      <w:proofErr w:type="spellEnd"/>
+      <w:r>
+        <w:rPr>
+          <w:rFonts w:hint="eastAsia"/>
+        </w:rPr>
+        <w:t xml:space="preserve"> </w:t>
       </w:r>
       <w:r>
         <w:t>–</w:t>
@@ -3055,14 +3190,29 @@
           <w:rFonts w:hint="eastAsia"/>
         </w:rPr>
         <w:tab/>
-        <w:t>ccc: bin/src, binary package or source package</w:t>
-      </w:r>
-    </w:p>
-    <w:p>
-      <w:r>
-        <w:rPr>
-          <w:rFonts w:hint="eastAsia"/>
-        </w:rPr>
+        <w:t>ccc: bin/</w:t>
+      </w:r>
+      <w:proofErr w:type="spellStart"/>
+      <w:r>
+        <w:rPr>
+          <w:rFonts w:hint="eastAsia"/>
+        </w:rPr>
+        <w:t>src</w:t>
+      </w:r>
+      <w:proofErr w:type="spellEnd"/>
+      <w:r>
+        <w:rPr>
+          <w:rFonts w:hint="eastAsia"/>
+        </w:rPr>
+        <w:t>, binary package or source package</w:t>
+      </w:r>
+    </w:p>
+    <w:p>
+      <w:r>
+        <w:rPr>
+          <w:rFonts w:hint="eastAsia"/>
+        </w:rPr>
+        <w:lastRenderedPageBreak/>
         <w:tab/>
         <w:t>ddd.dd: install platform which can be:</w:t>
       </w:r>
@@ -3075,11 +3225,19 @@
           <w:numId w:val="5"/>
         </w:numPr>
       </w:pPr>
-      <w:r>
-        <w:rPr>
-          <w:rFonts w:hint="eastAsia"/>
-        </w:rPr>
-        <w:t>linux.run: package for Linux with install wizard.</w:t>
+      <w:proofErr w:type="spellStart"/>
+      <w:r>
+        <w:rPr>
+          <w:rFonts w:hint="eastAsia"/>
+        </w:rPr>
+        <w:t>linux.run</w:t>
+      </w:r>
+      <w:proofErr w:type="spellEnd"/>
+      <w:r>
+        <w:rPr>
+          <w:rFonts w:hint="eastAsia"/>
+        </w:rPr>
+        <w:t>: package for Linux with install wizard.</w:t>
       </w:r>
     </w:p>
     <w:p>
@@ -3114,7 +3272,6 @@
         <w:rPr>
           <w:rFonts w:hint="eastAsia"/>
         </w:rPr>
-        <w:lastRenderedPageBreak/>
         <w:t>For example:</w:t>
       </w:r>
     </w:p>
@@ -3646,6 +3803,7 @@
         <w:rPr>
           <w:rFonts w:hint="eastAsia"/>
         </w:rPr>
+        <w:lastRenderedPageBreak/>
         <w:tab/>
       </w:r>
       <w:r>
@@ -3655,7 +3813,21 @@
         <w:rPr>
           <w:rFonts w:hint="eastAsia"/>
         </w:rPr>
-        <w:t xml:space="preserve">he default install path will be &lt;User home&gt;/TestRail_Client. </w:t>
+        <w:t>he default install path will be &lt;User home&gt;/</w:t>
+      </w:r>
+      <w:proofErr w:type="spellStart"/>
+      <w:r>
+        <w:rPr>
+          <w:rFonts w:hint="eastAsia"/>
+        </w:rPr>
+        <w:t>TestRail_Client</w:t>
+      </w:r>
+      <w:proofErr w:type="spellEnd"/>
+      <w:r>
+        <w:rPr>
+          <w:rFonts w:hint="eastAsia"/>
+        </w:rPr>
+        <w:t xml:space="preserve">. </w:t>
       </w:r>
       <w:r>
         <w:t>Y</w:t>
@@ -3703,7 +3875,6 @@
           <w:rFonts w:hint="eastAsia"/>
           <w:noProof/>
         </w:rPr>
-        <w:lastRenderedPageBreak/>
         <w:drawing>
           <wp:inline distT="0" distB="0" distL="0" distR="0" wp14:anchorId="5C053094" wp14:editId="4E2586E4">
             <wp:extent cx="2660073" cy="1893146"/>
@@ -4418,7 +4589,15 @@
         <w:t>TMP client build: Software QA SVN: /</w:t>
       </w:r>
       <w:r>
-        <w:t>release/tmp_client/</w:t>
+        <w:t>release/</w:t>
+      </w:r>
+      <w:proofErr w:type="spellStart"/>
+      <w:r>
+        <w:t>tmp_client</w:t>
+      </w:r>
+      <w:proofErr w:type="spellEnd"/>
+      <w:r>
+        <w:t>/</w:t>
       </w:r>
     </w:p>
     <w:p>

</xml_diff>